<commit_message>
modifs bug fonction appeler modele dans une fonction pour fonctionnement ok
</commit_message>
<xml_diff>
--- a/PCO/Rendu/E2/Rapport.docx
+++ b/PCO/Rendu/E2/Rapport.docx
@@ -3,45 +3,571 @@
 <w:document xmlns:wpc="http://schemas.microsoft.com/office/word/2010/wordprocessingCanvas" xmlns:cx="http://schemas.microsoft.com/office/drawing/2014/chartex" xmlns:cx1="http://schemas.microsoft.com/office/drawing/2015/9/8/chartex" xmlns:cx2="http://schemas.microsoft.com/office/drawing/2015/10/21/chartex" xmlns:cx3="http://schemas.microsoft.com/office/drawing/2016/5/9/chartex" xmlns:cx4="http://schemas.microsoft.com/office/drawing/2016/5/10/chartex" xmlns:cx5="http://schemas.microsoft.com/office/drawing/2016/5/11/chartex" xmlns:cx6="http://schemas.microsoft.com/office/drawing/2016/5/12/chartex" xmlns:cx7="http://schemas.microsoft.com/office/drawing/2016/5/13/chartex" xmlns:cx8="http://schemas.microsoft.com/office/drawing/2016/5/14/chartex" xmlns:mc="http://schemas.openxmlformats.org/markup-compatibility/2006" xmlns:aink="http://schemas.microsoft.com/office/drawing/2016/ink" xmlns:am3d="http://schemas.microsoft.com/office/drawing/2017/model3d" xmlns:o="urn:schemas-microsoft-com:office:office" xmlns:oel="http://schemas.microsoft.com/office/2019/extlst" xmlns:r="http://schemas.openxmlformats.org/officeDocument/2006/relationships" xmlns:m="http://schemas.openxmlformats.org/officeDocument/2006/math" xmlns:v="urn:schemas-microsoft-com:vml" xmlns:wp14="http://schemas.microsoft.com/office/word/2010/wordprocessingDrawing" xmlns:wp="http://schemas.openxmlformats.org/drawingml/2006/wordprocessingDrawing" xmlns:w10="urn:schemas-microsoft-com:office:word" xmlns:w="http://schemas.openxmlformats.org/wordprocessingml/2006/main" xmlns:w14="http://schemas.microsoft.com/office/word/2010/wordml" xmlns:w15="http://schemas.microsoft.com/office/word/2012/wordml" xmlns:w16cex="http://schemas.microsoft.com/office/word/2018/wordml/cex" xmlns:w16cid="http://schemas.microsoft.com/office/word/2016/wordml/cid" xmlns:w16="http://schemas.microsoft.com/office/word/2018/wordml" xmlns:w16sdtdh="http://schemas.microsoft.com/office/word/2020/wordml/sdtdatahash" xmlns:w16se="http://schemas.microsoft.com/office/word/2015/wordml/symex" xmlns:wpg="http://schemas.microsoft.com/office/word/2010/wordprocessingGroup" xmlns:wpi="http://schemas.microsoft.com/office/word/2010/wordprocessingInk" xmlns:wne="http://schemas.microsoft.com/office/word/2006/wordml" xmlns:wps="http://schemas.microsoft.com/office/word/2010/wordprocessingShape" mc:Ignorable="w14 w15 w16se w16cid w16 w16cex w16sdtdh wp14">
   <w:body>
     <w:p>
+      <w:pPr>
+        <w:rPr>
+          <w:u w:val="single"/>
+        </w:rPr>
+      </w:pPr>
+      <w:r>
+        <w:rPr>
+          <w:u w:val="single"/>
+        </w:rPr>
+        <w:t>Résumé</w:t>
+      </w:r>
+    </w:p>
+    <w:p>
       <w:r>
         <w:t>L’objectif du cas pratique est d’améliorer une application et une IA d’authentification d’employés par la reconnaissance d’œil.</w:t>
       </w:r>
     </w:p>
     <w:p/>
     <w:p/>
-    <w:p/>
-    <w:p/>
-    <w:p/>
-    <w:p/>
-    <w:p/>
-    <w:p/>
-    <w:p/>
-    <w:p/>
-    <w:p/>
-    <w:p/>
-    <w:p/>
-    <w:p/>
-    <w:p/>
-    <w:p/>
-    <w:p/>
-    <w:p/>
-    <w:p/>
-    <w:p/>
-    <w:p/>
-    <w:p/>
-    <w:p/>
-    <w:p/>
-    <w:p/>
-    <w:p/>
-    <w:p/>
-    <w:p/>
-    <w:p/>
-    <w:p/>
-    <w:p>
-      <w:r>
-        <w:t>Dossier 8 13 43 œil gauche / droite inversés</w:t>
-      </w:r>
-    </w:p>
+    <w:p>
+      <w:pPr>
+        <w:rPr>
+          <w:u w:val="single"/>
+        </w:rPr>
+      </w:pPr>
+      <w:r>
+        <w:rPr>
+          <w:u w:val="single"/>
+        </w:rPr>
+        <w:t>Données</w:t>
+      </w:r>
+    </w:p>
+    <w:p>
+      <w:r>
+        <w:t>Nous dispo</w:t>
+      </w:r>
+      <w:r>
+        <w:t>sons de 5 photos de chaque œil des 45 employés de l’entreprise.</w:t>
+      </w:r>
+    </w:p>
+    <w:p>
+      <w:r>
+        <w:t>Pour les employés</w:t>
+      </w:r>
+      <w:r>
+        <w:t xml:space="preserve"> 8</w:t>
+      </w:r>
+      <w:r>
+        <w:t>,</w:t>
+      </w:r>
+      <w:r>
+        <w:t xml:space="preserve"> 13</w:t>
+      </w:r>
+      <w:r>
+        <w:t xml:space="preserve"> et</w:t>
+      </w:r>
+      <w:r>
+        <w:t xml:space="preserve"> 43</w:t>
+      </w:r>
+      <w:r>
+        <w:t>, les dossiers des yeux gauches et</w:t>
+      </w:r>
+      <w:r>
+        <w:t xml:space="preserve"> droit</w:t>
+      </w:r>
+      <w:r>
+        <w:t>s étaient</w:t>
+      </w:r>
+      <w:r>
+        <w:t xml:space="preserve"> inversés</w:t>
+      </w:r>
+      <w:r>
+        <w:t>.</w:t>
+      </w:r>
+    </w:p>
+    <w:p/>
+    <w:p/>
+    <w:p>
+      <w:pPr>
+        <w:rPr>
+          <w:u w:val="single"/>
+        </w:rPr>
+      </w:pPr>
+      <w:r>
+        <w:rPr>
+          <w:u w:val="single"/>
+        </w:rPr>
+        <w:t>Modèle</w:t>
+      </w:r>
+    </w:p>
+    <w:p>
+      <w:r>
+        <w:t>Le modèle d’IA utilisé par l’ancien développeur pour reconnaitre l’œil des employés est VGG16. Il s’agit d’un modèle CNN (</w:t>
+      </w:r>
+      <w:proofErr w:type="spellStart"/>
+      <w:r>
+        <w:t>Convolutionnal</w:t>
+      </w:r>
+      <w:proofErr w:type="spellEnd"/>
+      <w:r>
+        <w:t xml:space="preserve"> Neural Network) pré-entrainé sur une large quantité d’images, et qui dispose des filtres de convolution de petites dimensions, donnant de meilleures performances que les modèles avant lui.</w:t>
+      </w:r>
+    </w:p>
+    <w:p>
+      <w:r>
+        <w:t>Dans le modèle de base, une couche « </w:t>
+      </w:r>
+      <w:proofErr w:type="spellStart"/>
+      <w:r>
+        <w:t>flatten</w:t>
+      </w:r>
+      <w:proofErr w:type="spellEnd"/>
+      <w:r>
+        <w:t> » (ap</w:t>
+      </w:r>
+      <w:proofErr w:type="spellStart"/>
+      <w:r>
+        <w:t>platissement</w:t>
+      </w:r>
+      <w:proofErr w:type="spellEnd"/>
+      <w:r>
+        <w:t>), et une couche « dense » ont été ajoutée, contenant autant de neurones que d’employés, avec une activation « </w:t>
+      </w:r>
+      <w:proofErr w:type="spellStart"/>
+      <w:r>
+        <w:t>softmax</w:t>
+      </w:r>
+      <w:proofErr w:type="spellEnd"/>
+      <w:r>
+        <w:t> »</w:t>
+      </w:r>
+      <w:r>
+        <w:t>.</w:t>
+      </w:r>
+    </w:p>
+    <w:p>
+      <w:r>
+        <w:t xml:space="preserve">Les données sont redimensionnées et </w:t>
+      </w:r>
+      <w:r>
+        <w:rPr>
+          <w:u w:val="single"/>
+        </w:rPr>
+        <w:t>standardisées</w:t>
+      </w:r>
+      <w:r>
+        <w:t xml:space="preserve"> pendant l’import.</w:t>
+      </w:r>
+    </w:p>
+    <w:p/>
+    <w:p/>
+    <w:p/>
+    <w:p>
+      <w:pPr>
+        <w:pStyle w:val="Lgende"/>
+        <w:keepNext/>
+      </w:pPr>
+      <w:r>
+        <w:t xml:space="preserve">Tableau </w:t>
+      </w:r>
+      <w:fldSimple w:instr=" SEQ Tableau \* ARABIC ">
+        <w:r>
+          <w:rPr>
+            <w:noProof/>
+          </w:rPr>
+          <w:t>1</w:t>
+        </w:r>
+      </w:fldSimple>
+      <w:r>
+        <w:t xml:space="preserve"> : Résultats</w:t>
+      </w:r>
+    </w:p>
+    <w:tbl>
+      <w:tblPr>
+        <w:tblStyle w:val="Grilledutableau"/>
+        <w:tblW w:w="0" w:type="auto"/>
+        <w:tblLook w:val="04A0" w:firstRow="1" w:lastRow="0" w:firstColumn="1" w:lastColumn="0" w:noHBand="0" w:noVBand="1"/>
+      </w:tblPr>
+      <w:tblGrid>
+        <w:gridCol w:w="2586"/>
+        <w:gridCol w:w="1619"/>
+        <w:gridCol w:w="1619"/>
+        <w:gridCol w:w="1619"/>
+        <w:gridCol w:w="1619"/>
+      </w:tblGrid>
+      <w:tr>
+        <w:tc>
+          <w:tcPr>
+            <w:tcW w:w="2586" w:type="dxa"/>
+          </w:tcPr>
+          <w:p/>
+        </w:tc>
+        <w:tc>
+          <w:tcPr>
+            <w:tcW w:w="1619" w:type="dxa"/>
+          </w:tcPr>
+          <w:p>
+            <w:proofErr w:type="spellStart"/>
+            <w:r>
+              <w:t>Batch_size</w:t>
+            </w:r>
+            <w:proofErr w:type="spellEnd"/>
+            <w:r>
+              <w:t xml:space="preserve"> = 30</w:t>
+            </w:r>
+          </w:p>
+          <w:p>
+            <w:proofErr w:type="spellStart"/>
+            <w:r>
+              <w:t>Epochs</w:t>
+            </w:r>
+            <w:proofErr w:type="spellEnd"/>
+            <w:r>
+              <w:t xml:space="preserve"> = 5</w:t>
+            </w:r>
+          </w:p>
+        </w:tc>
+        <w:tc>
+          <w:tcPr>
+            <w:tcW w:w="1619" w:type="dxa"/>
+          </w:tcPr>
+          <w:p>
+            <w:proofErr w:type="spellStart"/>
+            <w:r>
+              <w:t>Batch_size</w:t>
+            </w:r>
+            <w:proofErr w:type="spellEnd"/>
+            <w:r>
+              <w:t xml:space="preserve"> = </w:t>
+            </w:r>
+            <w:r>
+              <w:t>10</w:t>
+            </w:r>
+          </w:p>
+          <w:p>
+            <w:proofErr w:type="spellStart"/>
+            <w:r>
+              <w:t>Epochs</w:t>
+            </w:r>
+            <w:proofErr w:type="spellEnd"/>
+            <w:r>
+              <w:t xml:space="preserve"> = 5</w:t>
+            </w:r>
+          </w:p>
+        </w:tc>
+        <w:tc>
+          <w:tcPr>
+            <w:tcW w:w="1619" w:type="dxa"/>
+          </w:tcPr>
+          <w:p>
+            <w:proofErr w:type="spellStart"/>
+            <w:r>
+              <w:t>Batch_size</w:t>
+            </w:r>
+            <w:proofErr w:type="spellEnd"/>
+            <w:r>
+              <w:t xml:space="preserve"> = 30</w:t>
+            </w:r>
+          </w:p>
+          <w:p>
+            <w:proofErr w:type="spellStart"/>
+            <w:r>
+              <w:t>Epochs</w:t>
+            </w:r>
+            <w:proofErr w:type="spellEnd"/>
+            <w:r>
+              <w:t xml:space="preserve"> = 50</w:t>
+            </w:r>
+          </w:p>
+        </w:tc>
+        <w:tc>
+          <w:tcPr>
+            <w:tcW w:w="1619" w:type="dxa"/>
+          </w:tcPr>
+          <w:p>
+            <w:proofErr w:type="spellStart"/>
+            <w:r>
+              <w:t>Batch_size</w:t>
+            </w:r>
+            <w:proofErr w:type="spellEnd"/>
+            <w:r>
+              <w:t xml:space="preserve"> = 10</w:t>
+            </w:r>
+          </w:p>
+          <w:p>
+            <w:proofErr w:type="spellStart"/>
+            <w:r>
+              <w:t>Epochs</w:t>
+            </w:r>
+            <w:proofErr w:type="spellEnd"/>
+            <w:r>
+              <w:t xml:space="preserve"> = 50</w:t>
+            </w:r>
+          </w:p>
+        </w:tc>
+      </w:tr>
+      <w:tr>
+        <w:tc>
+          <w:tcPr>
+            <w:tcW w:w="2586" w:type="dxa"/>
+          </w:tcPr>
+          <w:p>
+            <w:proofErr w:type="spellStart"/>
+            <w:r>
+              <w:t>Loss</w:t>
+            </w:r>
+            <w:proofErr w:type="spellEnd"/>
+          </w:p>
+        </w:tc>
+        <w:tc>
+          <w:tcPr>
+            <w:tcW w:w="1619" w:type="dxa"/>
+          </w:tcPr>
+          <w:p>
+            <w:r>
+              <w:t>0.</w:t>
+            </w:r>
+            <w:r>
+              <w:t>0358</w:t>
+            </w:r>
+          </w:p>
+        </w:tc>
+        <w:tc>
+          <w:tcPr>
+            <w:tcW w:w="1619" w:type="dxa"/>
+          </w:tcPr>
+          <w:p>
+            <w:r>
+              <w:t>7.53*10^-4</w:t>
+            </w:r>
+          </w:p>
+        </w:tc>
+        <w:tc>
+          <w:tcPr>
+            <w:tcW w:w="1619" w:type="dxa"/>
+          </w:tcPr>
+          <w:p>
+            <w:r>
+              <w:t>4.34*10^-5</w:t>
+            </w:r>
+          </w:p>
+        </w:tc>
+        <w:tc>
+          <w:tcPr>
+            <w:tcW w:w="1619" w:type="dxa"/>
+          </w:tcPr>
+          <w:p>
+            <w:r>
+              <w:t>5.1*10^-4</w:t>
+            </w:r>
+          </w:p>
+        </w:tc>
+      </w:tr>
+      <w:tr>
+        <w:tc>
+          <w:tcPr>
+            <w:tcW w:w="2586" w:type="dxa"/>
+          </w:tcPr>
+          <w:p>
+            <w:proofErr w:type="spellStart"/>
+            <w:r>
+              <w:t>Accuracy</w:t>
+            </w:r>
+            <w:proofErr w:type="spellEnd"/>
+          </w:p>
+        </w:tc>
+        <w:tc>
+          <w:tcPr>
+            <w:tcW w:w="1619" w:type="dxa"/>
+          </w:tcPr>
+          <w:p>
+            <w:r>
+              <w:t>0.99</w:t>
+            </w:r>
+          </w:p>
+        </w:tc>
+        <w:tc>
+          <w:tcPr>
+            <w:tcW w:w="1619" w:type="dxa"/>
+          </w:tcPr>
+          <w:p>
+            <w:r>
+              <w:t>1</w:t>
+            </w:r>
+          </w:p>
+        </w:tc>
+        <w:tc>
+          <w:tcPr>
+            <w:tcW w:w="1619" w:type="dxa"/>
+          </w:tcPr>
+          <w:p>
+            <w:r>
+              <w:t>1</w:t>
+            </w:r>
+          </w:p>
+        </w:tc>
+        <w:tc>
+          <w:tcPr>
+            <w:tcW w:w="1619" w:type="dxa"/>
+          </w:tcPr>
+          <w:p>
+            <w:r>
+              <w:t>1</w:t>
+            </w:r>
+          </w:p>
+        </w:tc>
+      </w:tr>
+      <w:tr>
+        <w:tc>
+          <w:tcPr>
+            <w:tcW w:w="2586" w:type="dxa"/>
+          </w:tcPr>
+          <w:p>
+            <w:proofErr w:type="spellStart"/>
+            <w:r>
+              <w:t>Val_loss</w:t>
+            </w:r>
+            <w:proofErr w:type="spellEnd"/>
+          </w:p>
+        </w:tc>
+        <w:tc>
+          <w:tcPr>
+            <w:tcW w:w="1619" w:type="dxa"/>
+          </w:tcPr>
+          <w:p>
+            <w:r>
+              <w:t>0.86</w:t>
+            </w:r>
+          </w:p>
+        </w:tc>
+        <w:tc>
+          <w:tcPr>
+            <w:tcW w:w="1619" w:type="dxa"/>
+          </w:tcPr>
+          <w:p>
+            <w:r>
+              <w:t>0.83</w:t>
+            </w:r>
+          </w:p>
+        </w:tc>
+        <w:tc>
+          <w:tcPr>
+            <w:tcW w:w="1619" w:type="dxa"/>
+          </w:tcPr>
+          <w:p>
+            <w:r>
+              <w:t>0.29</w:t>
+            </w:r>
+          </w:p>
+        </w:tc>
+        <w:tc>
+          <w:tcPr>
+            <w:tcW w:w="1619" w:type="dxa"/>
+          </w:tcPr>
+          <w:p>
+            <w:r>
+              <w:t>1.09</w:t>
+            </w:r>
+          </w:p>
+        </w:tc>
+      </w:tr>
+      <w:tr>
+        <w:tc>
+          <w:tcPr>
+            <w:tcW w:w="2586" w:type="dxa"/>
+          </w:tcPr>
+          <w:p>
+            <w:proofErr w:type="spellStart"/>
+            <w:r>
+              <w:t>Val_accuracy</w:t>
+            </w:r>
+            <w:proofErr w:type="spellEnd"/>
+          </w:p>
+        </w:tc>
+        <w:tc>
+          <w:tcPr>
+            <w:tcW w:w="1619" w:type="dxa"/>
+          </w:tcPr>
+          <w:p>
+            <w:r>
+              <w:t xml:space="preserve"> </w:t>
+            </w:r>
+            <w:r>
+              <w:t>0.7</w:t>
+            </w:r>
+            <w:r>
+              <w:t>1</w:t>
+            </w:r>
+          </w:p>
+        </w:tc>
+        <w:tc>
+          <w:tcPr>
+            <w:tcW w:w="1619" w:type="dxa"/>
+          </w:tcPr>
+          <w:p>
+            <w:r>
+              <w:t>0.</w:t>
+            </w:r>
+            <w:r>
+              <w:t>76</w:t>
+            </w:r>
+          </w:p>
+        </w:tc>
+        <w:tc>
+          <w:tcPr>
+            <w:tcW w:w="1619" w:type="dxa"/>
+          </w:tcPr>
+          <w:p>
+            <w:r>
+              <w:t>0.</w:t>
+            </w:r>
+            <w:r>
+              <w:t>93</w:t>
+            </w:r>
+          </w:p>
+        </w:tc>
+        <w:tc>
+          <w:tcPr>
+            <w:tcW w:w="1619" w:type="dxa"/>
+          </w:tcPr>
+          <w:p>
+            <w:r>
+              <w:t>0.8</w:t>
+            </w:r>
+          </w:p>
+        </w:tc>
+      </w:tr>
+    </w:tbl>
+    <w:p>
+      <w:r>
+        <w:t xml:space="preserve"> </w:t>
+      </w:r>
+    </w:p>
+    <w:p>
+      <w:r>
+        <w:t xml:space="preserve">Data augmentation : </w:t>
+      </w:r>
+    </w:p>
+    <w:p/>
+    <w:p/>
+    <w:p/>
+    <w:p/>
+    <w:p/>
+    <w:p/>
+    <w:p/>
+    <w:p/>
+    <w:p/>
+    <w:p/>
+    <w:p/>
+    <w:p/>
+    <w:p/>
+    <w:p/>
+    <w:p/>
+    <w:p/>
+    <w:p/>
+    <w:p/>
+    <w:p/>
+    <w:p/>
+    <w:p/>
+    <w:p/>
+    <w:p/>
+    <w:p/>
+    <w:p/>
+    <w:p/>
+    <w:p/>
     <w:p>
       <w:r>
         <w:t>Certaines photos l’œil est à la marge (horizontale ou latérale)</w:t>
@@ -947,18 +1473,12 @@
     <w:p/>
     <w:p>
       <w:r>
-        <w:t>C</w:t>
-      </w:r>
-      <w:r>
-        <w:t>8. Modifier les paramètres et composants de l’intelligence artificielle afin d’ajuster aux objectifs du projet les capacités fonctionnelles de l’algorithme à l’aide de techniques d’optimisation</w:t>
-      </w:r>
-    </w:p>
-    <w:p>
-      <w:r>
-        <w:t>C14. Améliorer l’application d’intelligence artificielle en développant une évolution fonctionnelle pour répondre à un besoin exprimé par un client ou un utilisateu</w:t>
-      </w:r>
-      <w:r>
-        <w:t>r</w:t>
+        <w:t>C8. Modifier les paramètres et composants de l’intelligence artificielle afin d’ajuster aux objectifs du projet les capacités fonctionnelles de l’algorithme à l’aide de techniques d’optimisation</w:t>
+      </w:r>
+    </w:p>
+    <w:p>
+      <w:r>
+        <w:t>C14. Améliorer l’application d’intelligence artificielle en développant une évolution fonctionnelle pour répondre à un besoin exprimé par un client ou un utilisateur</w:t>
       </w:r>
     </w:p>
     <w:p/>
@@ -1005,6 +1525,7 @@
         <w:rPr>
           <w:rFonts w:ascii="Segoe UI Symbol" w:hAnsi="Segoe UI Symbol" w:cs="Segoe UI Symbol"/>
         </w:rPr>
+        <w:lastRenderedPageBreak/>
         <w:t>✓</w:t>
       </w:r>
       <w:r>
@@ -1471,6 +1992,44 @@
     <w:semiHidden/>
     <w:unhideWhenUsed/>
   </w:style>
+  <w:style w:type="table" w:styleId="Grilledutableau">
+    <w:name w:val="Table Grid"/>
+    <w:basedOn w:val="TableauNormal"/>
+    <w:uiPriority w:val="39"/>
+    <w:rsid w:val="007D0058"/>
+    <w:pPr>
+      <w:spacing w:after="0" w:line="240" w:lineRule="auto"/>
+    </w:pPr>
+    <w:tblPr>
+      <w:tblBorders>
+        <w:top w:val="single" w:sz="4" w:space="0" w:color="auto"/>
+        <w:left w:val="single" w:sz="4" w:space="0" w:color="auto"/>
+        <w:bottom w:val="single" w:sz="4" w:space="0" w:color="auto"/>
+        <w:right w:val="single" w:sz="4" w:space="0" w:color="auto"/>
+        <w:insideH w:val="single" w:sz="4" w:space="0" w:color="auto"/>
+        <w:insideV w:val="single" w:sz="4" w:space="0" w:color="auto"/>
+      </w:tblBorders>
+    </w:tblPr>
+  </w:style>
+  <w:style w:type="paragraph" w:styleId="Lgende">
+    <w:name w:val="caption"/>
+    <w:basedOn w:val="Normal"/>
+    <w:next w:val="Normal"/>
+    <w:uiPriority w:val="35"/>
+    <w:unhideWhenUsed/>
+    <w:qFormat/>
+    <w:rsid w:val="00EA0AAF"/>
+    <w:pPr>
+      <w:spacing w:after="200" w:line="240" w:lineRule="auto"/>
+    </w:pPr>
+    <w:rPr>
+      <w:i/>
+      <w:iCs/>
+      <w:color w:val="44546A" w:themeColor="text2"/>
+      <w:sz w:val="18"/>
+      <w:szCs w:val="18"/>
+    </w:rPr>
+  </w:style>
 </w:styles>
 </file>
 
@@ -1767,4 +2326,16 @@
     </a:ext>
   </a:extLst>
 </a:theme>
+</file>
+
+<file path=customXml/item1.xml><?xml version="1.0" encoding="utf-8"?>
+<b:Sources xmlns:b="http://schemas.openxmlformats.org/officeDocument/2006/bibliography" xmlns="http://schemas.openxmlformats.org/officeDocument/2006/bibliography" SelectedStyle="\APASixthEditionOfficeOnline.xsl" StyleName="APA" Version="6"/>
+</file>
+
+<file path=customXml/itemProps1.xml><?xml version="1.0" encoding="utf-8"?>
+<ds:datastoreItem xmlns:ds="http://schemas.openxmlformats.org/officeDocument/2006/customXml" ds:itemID="{E91D4D88-06E7-406D-BCAA-F5634FD3C805}">
+  <ds:schemaRefs>
+    <ds:schemaRef ds:uri="http://schemas.openxmlformats.org/officeDocument/2006/bibliography"/>
+  </ds:schemaRefs>
+</ds:datastoreItem>
 </file>
</xml_diff>

<commit_message>
data augmentation début de l'arc
</commit_message>
<xml_diff>
--- a/PCO/Rendu/E2/Rapport.docx
+++ b/PCO/Rendu/E2/Rapport.docx
@@ -45,115 +45,134 @@
     </w:p>
     <w:p>
       <w:r>
-        <w:t>Pour les employés</w:t>
-      </w:r>
-      <w:r>
-        <w:t xml:space="preserve"> 8</w:t>
-      </w:r>
-      <w:r>
-        <w:t>,</w:t>
-      </w:r>
-      <w:r>
-        <w:t xml:space="preserve"> 13</w:t>
-      </w:r>
-      <w:r>
-        <w:t xml:space="preserve"> et</w:t>
-      </w:r>
-      <w:r>
-        <w:t xml:space="preserve"> 43</w:t>
-      </w:r>
-      <w:r>
-        <w:t>, les dossiers des yeux gauches et</w:t>
-      </w:r>
-      <w:r>
-        <w:t xml:space="preserve"> droit</w:t>
-      </w:r>
-      <w:r>
-        <w:t>s étaient</w:t>
-      </w:r>
-      <w:r>
-        <w:t xml:space="preserve"> inversés</w:t>
+        <w:t>Pour les employés 8, 13 et 43, les dossiers des yeux gauches et droits étaient inversés.</w:t>
+      </w:r>
+    </w:p>
+    <w:p/>
+    <w:p/>
+    <w:p>
+      <w:pPr>
+        <w:rPr>
+          <w:u w:val="single"/>
+        </w:rPr>
+      </w:pPr>
+      <w:r>
+        <w:rPr>
+          <w:u w:val="single"/>
+        </w:rPr>
+        <w:t>Modèle</w:t>
+      </w:r>
+    </w:p>
+    <w:p>
+      <w:r>
+        <w:t>Le modèle utilisé par l’ancien développeur pour reconnaitre l’œil des employés est VGG16. Il s’agit d’un modèle CNN (</w:t>
+      </w:r>
+      <w:proofErr w:type="spellStart"/>
+      <w:r>
+        <w:t>Convolutionnal</w:t>
+      </w:r>
+      <w:proofErr w:type="spellEnd"/>
+      <w:r>
+        <w:t xml:space="preserve"> Neural Network) pré-entrainé sur une large quantité d’images, et qui dispose de filtres de convolution de petites dimensions, donnant de meilleures performances que les modèles avant lui.</w:t>
+      </w:r>
+    </w:p>
+    <w:p>
+      <w:r>
+        <w:t>Dans le modèle de base, une couche « </w:t>
+      </w:r>
+      <w:proofErr w:type="spellStart"/>
+      <w:r>
+        <w:t>flatten</w:t>
+      </w:r>
+      <w:proofErr w:type="spellEnd"/>
+      <w:r>
+        <w:t> » (</w:t>
+      </w:r>
+      <w:r>
+        <w:t>aplatissement</w:t>
+      </w:r>
+      <w:r>
+        <w:t>) et une couche « dense » ont été ajoutée, contenant autant de neurones que d’employés, avec une activation « </w:t>
+      </w:r>
+      <w:proofErr w:type="spellStart"/>
+      <w:r>
+        <w:t>softmax</w:t>
+      </w:r>
+      <w:proofErr w:type="spellEnd"/>
+      <w:r>
+        <w:t> »</w:t>
       </w:r>
       <w:r>
         <w:t>.</w:t>
       </w:r>
     </w:p>
-    <w:p/>
-    <w:p/>
-    <w:p>
-      <w:pPr>
+    <w:p>
+      <w:r>
+        <w:t xml:space="preserve">Les données </w:t>
+      </w:r>
+      <w:r>
+        <w:t>étaient</w:t>
+      </w:r>
+      <w:r>
+        <w:t xml:space="preserve"> redimensionnées et </w:t>
+      </w:r>
+      <w:r>
         <w:rPr>
           <w:u w:val="single"/>
         </w:rPr>
-      </w:pPr>
-      <w:r>
-        <w:rPr>
-          <w:u w:val="single"/>
-        </w:rPr>
-        <w:t>Modèle</w:t>
-      </w:r>
-    </w:p>
-    <w:p>
-      <w:r>
-        <w:t>Le modèle d’IA utilisé par l’ancien développeur pour reconnaitre l’œil des employés est VGG16. Il s’agit d’un modèle CNN (</w:t>
+        <w:t>standardisées</w:t>
+      </w:r>
+      <w:r>
+        <w:t xml:space="preserve"> </w:t>
+      </w:r>
+      <w:r>
+        <w:t>lors de leur</w:t>
+      </w:r>
+      <w:r>
+        <w:t xml:space="preserve"> import</w:t>
+      </w:r>
+      <w:r>
+        <w:t xml:space="preserve"> dans l’IDE (Integrated </w:t>
       </w:r>
       <w:proofErr w:type="spellStart"/>
       <w:r>
-        <w:t>Convolutionnal</w:t>
+        <w:t>Development</w:t>
       </w:r>
       <w:proofErr w:type="spellEnd"/>
       <w:r>
-        <w:t xml:space="preserve"> Neural Network) pré-entrainé sur une large quantité d’images, et qui dispose des filtres de convolution de petites dimensions, donnant de meilleures performances que les modèles avant lui.</w:t>
-      </w:r>
-    </w:p>
-    <w:p>
-      <w:r>
-        <w:t>Dans le modèle de base, une couche « </w:t>
+        <w:t xml:space="preserve"> </w:t>
       </w:r>
       <w:proofErr w:type="spellStart"/>
       <w:r>
-        <w:t>flatten</w:t>
+        <w:t>Environment</w:t>
       </w:r>
       <w:proofErr w:type="spellEnd"/>
       <w:r>
-        <w:t> » (ap</w:t>
+        <w:t>.</w:t>
+      </w:r>
+    </w:p>
+    <w:p/>
+    <w:p>
+      <w:r>
+        <w:t xml:space="preserve">Voici les résultats obtenus en jouant sur le </w:t>
       </w:r>
       <w:proofErr w:type="spellStart"/>
       <w:r>
-        <w:t>platissement</w:t>
+        <w:t>batch_size</w:t>
       </w:r>
       <w:proofErr w:type="spellEnd"/>
       <w:r>
-        <w:t>), et une couche « dense » ont été ajoutée, contenant autant de neurones que d’employés, avec une activation « </w:t>
+        <w:t xml:space="preserve"> et les </w:t>
       </w:r>
       <w:proofErr w:type="spellStart"/>
       <w:r>
-        <w:t>softmax</w:t>
+        <w:t>epochs</w:t>
       </w:r>
       <w:proofErr w:type="spellEnd"/>
       <w:r>
-        <w:t> »</w:t>
-      </w:r>
-      <w:r>
-        <w:t>.</w:t>
-      </w:r>
-    </w:p>
-    <w:p>
-      <w:r>
-        <w:t xml:space="preserve">Les données sont redimensionnées et </w:t>
-      </w:r>
-      <w:r>
-        <w:rPr>
-          <w:u w:val="single"/>
-        </w:rPr>
-        <w:t>standardisées</w:t>
-      </w:r>
-      <w:r>
-        <w:t xml:space="preserve"> pendant l’import.</w:t>
-      </w:r>
-    </w:p>
-    <w:p/>
-    <w:p/>
+        <w:t> :</w:t>
+      </w:r>
+    </w:p>
     <w:p/>
     <w:p>
       <w:pPr>
@@ -178,122 +197,337 @@
     <w:tbl>
       <w:tblPr>
         <w:tblStyle w:val="Grilledutableau"/>
-        <w:tblW w:w="0" w:type="auto"/>
+        <w:tblW w:w="10206" w:type="dxa"/>
+        <w:tblInd w:w="-572" w:type="dxa"/>
         <w:tblLook w:val="04A0" w:firstRow="1" w:lastRow="0" w:firstColumn="1" w:lastColumn="0" w:noHBand="0" w:noVBand="1"/>
       </w:tblPr>
       <w:tblGrid>
-        <w:gridCol w:w="2586"/>
-        <w:gridCol w:w="1619"/>
-        <w:gridCol w:w="1619"/>
-        <w:gridCol w:w="1619"/>
-        <w:gridCol w:w="1619"/>
+        <w:gridCol w:w="1497"/>
+        <w:gridCol w:w="1460"/>
+        <w:gridCol w:w="1503"/>
+        <w:gridCol w:w="1459"/>
+        <w:gridCol w:w="1388"/>
+        <w:gridCol w:w="1340"/>
+        <w:gridCol w:w="1559"/>
       </w:tblGrid>
       <w:tr>
-        <w:tc>
-          <w:tcPr>
-            <w:tcW w:w="2586" w:type="dxa"/>
+        <w:trPr>
+          <w:trHeight w:val="558"/>
+        </w:trPr>
+        <w:tc>
+          <w:tcPr>
+            <w:tcW w:w="1497" w:type="dxa"/>
           </w:tcPr>
           <w:p/>
         </w:tc>
         <w:tc>
           <w:tcPr>
-            <w:tcW w:w="1619" w:type="dxa"/>
-          </w:tcPr>
-          <w:p>
+            <w:tcW w:w="1460" w:type="dxa"/>
+          </w:tcPr>
+          <w:p>
+            <w:pPr>
+              <w:rPr>
+                <w:sz w:val="18"/>
+                <w:szCs w:val="18"/>
+              </w:rPr>
+            </w:pPr>
             <w:proofErr w:type="spellStart"/>
             <w:r>
+              <w:rPr>
+                <w:sz w:val="18"/>
+                <w:szCs w:val="18"/>
+              </w:rPr>
               <w:t>Batch_size</w:t>
             </w:r>
             <w:proofErr w:type="spellEnd"/>
             <w:r>
+              <w:rPr>
+                <w:sz w:val="18"/>
+                <w:szCs w:val="18"/>
+              </w:rPr>
               <w:t xml:space="preserve"> = 30</w:t>
             </w:r>
           </w:p>
           <w:p>
             <w:proofErr w:type="spellStart"/>
             <w:r>
+              <w:rPr>
+                <w:sz w:val="18"/>
+                <w:szCs w:val="18"/>
+              </w:rPr>
               <w:t>Epochs</w:t>
             </w:r>
             <w:proofErr w:type="spellEnd"/>
             <w:r>
+              <w:rPr>
+                <w:sz w:val="18"/>
+                <w:szCs w:val="18"/>
+              </w:rPr>
               <w:t xml:space="preserve"> = 5</w:t>
             </w:r>
           </w:p>
         </w:tc>
         <w:tc>
           <w:tcPr>
-            <w:tcW w:w="1619" w:type="dxa"/>
-          </w:tcPr>
-          <w:p>
+            <w:tcW w:w="1503" w:type="dxa"/>
+          </w:tcPr>
+          <w:p>
+            <w:pPr>
+              <w:rPr>
+                <w:sz w:val="18"/>
+                <w:szCs w:val="18"/>
+              </w:rPr>
+            </w:pPr>
             <w:proofErr w:type="spellStart"/>
             <w:r>
+              <w:rPr>
+                <w:sz w:val="18"/>
+                <w:szCs w:val="18"/>
+              </w:rPr>
               <w:t>Batch_size</w:t>
             </w:r>
             <w:proofErr w:type="spellEnd"/>
             <w:r>
-              <w:t xml:space="preserve"> = </w:t>
-            </w:r>
-            <w:r>
-              <w:t>10</w:t>
-            </w:r>
-          </w:p>
-          <w:p>
+              <w:rPr>
+                <w:sz w:val="18"/>
+                <w:szCs w:val="18"/>
+              </w:rPr>
+              <w:t xml:space="preserve"> = 10</w:t>
+            </w:r>
+          </w:p>
+          <w:p>
+            <w:pPr>
+              <w:rPr>
+                <w:sz w:val="18"/>
+                <w:szCs w:val="18"/>
+              </w:rPr>
+            </w:pPr>
             <w:proofErr w:type="spellStart"/>
             <w:r>
+              <w:rPr>
+                <w:sz w:val="18"/>
+                <w:szCs w:val="18"/>
+              </w:rPr>
               <w:t>Epochs</w:t>
             </w:r>
             <w:proofErr w:type="spellEnd"/>
             <w:r>
+              <w:rPr>
+                <w:sz w:val="18"/>
+                <w:szCs w:val="18"/>
+              </w:rPr>
               <w:t xml:space="preserve"> = 5</w:t>
             </w:r>
           </w:p>
         </w:tc>
         <w:tc>
           <w:tcPr>
-            <w:tcW w:w="1619" w:type="dxa"/>
-          </w:tcPr>
-          <w:p>
+            <w:tcW w:w="1459" w:type="dxa"/>
+          </w:tcPr>
+          <w:p>
+            <w:pPr>
+              <w:rPr>
+                <w:sz w:val="18"/>
+                <w:szCs w:val="18"/>
+              </w:rPr>
+            </w:pPr>
             <w:proofErr w:type="spellStart"/>
             <w:r>
+              <w:rPr>
+                <w:sz w:val="18"/>
+                <w:szCs w:val="18"/>
+              </w:rPr>
               <w:t>Batch_size</w:t>
             </w:r>
             <w:proofErr w:type="spellEnd"/>
             <w:r>
+              <w:rPr>
+                <w:sz w:val="18"/>
+                <w:szCs w:val="18"/>
+              </w:rPr>
+              <w:t xml:space="preserve"> = 60</w:t>
+            </w:r>
+          </w:p>
+          <w:p>
+            <w:pPr>
+              <w:rPr>
+                <w:sz w:val="18"/>
+                <w:szCs w:val="18"/>
+              </w:rPr>
+            </w:pPr>
+            <w:proofErr w:type="spellStart"/>
+            <w:r>
+              <w:rPr>
+                <w:sz w:val="18"/>
+                <w:szCs w:val="18"/>
+              </w:rPr>
+              <w:t>Epochs</w:t>
+            </w:r>
+            <w:proofErr w:type="spellEnd"/>
+            <w:r>
+              <w:rPr>
+                <w:sz w:val="18"/>
+                <w:szCs w:val="18"/>
+              </w:rPr>
+              <w:t xml:space="preserve"> = 5</w:t>
+            </w:r>
+          </w:p>
+        </w:tc>
+        <w:tc>
+          <w:tcPr>
+            <w:tcW w:w="1388" w:type="dxa"/>
+          </w:tcPr>
+          <w:p>
+            <w:pPr>
+              <w:rPr>
+                <w:sz w:val="18"/>
+                <w:szCs w:val="18"/>
+              </w:rPr>
+            </w:pPr>
+            <w:proofErr w:type="spellStart"/>
+            <w:r>
+              <w:rPr>
+                <w:sz w:val="18"/>
+                <w:szCs w:val="18"/>
+              </w:rPr>
+              <w:t>Batch_size</w:t>
+            </w:r>
+            <w:proofErr w:type="spellEnd"/>
+            <w:r>
+              <w:rPr>
+                <w:sz w:val="18"/>
+                <w:szCs w:val="18"/>
+              </w:rPr>
               <w:t xml:space="preserve"> = 30</w:t>
             </w:r>
           </w:p>
           <w:p>
+            <w:pPr>
+              <w:rPr>
+                <w:sz w:val="18"/>
+                <w:szCs w:val="18"/>
+              </w:rPr>
+            </w:pPr>
             <w:proofErr w:type="spellStart"/>
             <w:r>
+              <w:rPr>
+                <w:sz w:val="18"/>
+                <w:szCs w:val="18"/>
+              </w:rPr>
               <w:t>Epochs</w:t>
             </w:r>
             <w:proofErr w:type="spellEnd"/>
             <w:r>
+              <w:rPr>
+                <w:sz w:val="18"/>
+                <w:szCs w:val="18"/>
+              </w:rPr>
               <w:t xml:space="preserve"> = 50</w:t>
             </w:r>
           </w:p>
         </w:tc>
         <w:tc>
           <w:tcPr>
-            <w:tcW w:w="1619" w:type="dxa"/>
-          </w:tcPr>
-          <w:p>
+            <w:tcW w:w="1340" w:type="dxa"/>
+          </w:tcPr>
+          <w:p>
+            <w:pPr>
+              <w:rPr>
+                <w:sz w:val="18"/>
+                <w:szCs w:val="18"/>
+              </w:rPr>
+            </w:pPr>
             <w:proofErr w:type="spellStart"/>
             <w:r>
+              <w:rPr>
+                <w:sz w:val="18"/>
+                <w:szCs w:val="18"/>
+              </w:rPr>
               <w:t>Batch_size</w:t>
             </w:r>
             <w:proofErr w:type="spellEnd"/>
             <w:r>
+              <w:rPr>
+                <w:sz w:val="18"/>
+                <w:szCs w:val="18"/>
+              </w:rPr>
               <w:t xml:space="preserve"> = 10</w:t>
             </w:r>
           </w:p>
           <w:p>
+            <w:pPr>
+              <w:rPr>
+                <w:sz w:val="18"/>
+                <w:szCs w:val="18"/>
+              </w:rPr>
+            </w:pPr>
             <w:proofErr w:type="spellStart"/>
             <w:r>
+              <w:rPr>
+                <w:sz w:val="18"/>
+                <w:szCs w:val="18"/>
+              </w:rPr>
               <w:t>Epochs</w:t>
             </w:r>
             <w:proofErr w:type="spellEnd"/>
             <w:r>
+              <w:rPr>
+                <w:sz w:val="18"/>
+                <w:szCs w:val="18"/>
+              </w:rPr>
+              <w:t xml:space="preserve"> = 50</w:t>
+            </w:r>
+          </w:p>
+        </w:tc>
+        <w:tc>
+          <w:tcPr>
+            <w:tcW w:w="1559" w:type="dxa"/>
+          </w:tcPr>
+          <w:p>
+            <w:pPr>
+              <w:rPr>
+                <w:sz w:val="18"/>
+                <w:szCs w:val="18"/>
+              </w:rPr>
+            </w:pPr>
+            <w:proofErr w:type="spellStart"/>
+            <w:r>
+              <w:rPr>
+                <w:sz w:val="18"/>
+                <w:szCs w:val="18"/>
+              </w:rPr>
+              <w:t>Batch_size</w:t>
+            </w:r>
+            <w:proofErr w:type="spellEnd"/>
+            <w:r>
+              <w:rPr>
+                <w:sz w:val="18"/>
+                <w:szCs w:val="18"/>
+              </w:rPr>
+              <w:t xml:space="preserve"> = 60</w:t>
+            </w:r>
+          </w:p>
+          <w:p>
+            <w:pPr>
+              <w:rPr>
+                <w:sz w:val="18"/>
+                <w:szCs w:val="18"/>
+              </w:rPr>
+            </w:pPr>
+            <w:proofErr w:type="spellStart"/>
+            <w:r>
+              <w:rPr>
+                <w:sz w:val="18"/>
+                <w:szCs w:val="18"/>
+              </w:rPr>
+              <w:t>Epochs</w:t>
+            </w:r>
+            <w:proofErr w:type="spellEnd"/>
+            <w:r>
+              <w:rPr>
+                <w:sz w:val="18"/>
+                <w:szCs w:val="18"/>
+              </w:rPr>
               <w:t xml:space="preserve"> = 50</w:t>
             </w:r>
           </w:p>
@@ -302,7 +536,7 @@
       <w:tr>
         <w:tc>
           <w:tcPr>
-            <w:tcW w:w="2586" w:type="dxa"/>
+            <w:tcW w:w="1497" w:type="dxa"/>
           </w:tcPr>
           <w:p>
             <w:proofErr w:type="spellStart"/>
@@ -314,20 +548,17 @@
         </w:tc>
         <w:tc>
           <w:tcPr>
-            <w:tcW w:w="1619" w:type="dxa"/>
-          </w:tcPr>
-          <w:p>
-            <w:r>
-              <w:t>0.</w:t>
-            </w:r>
-            <w:r>
-              <w:t>0358</w:t>
-            </w:r>
-          </w:p>
-        </w:tc>
-        <w:tc>
-          <w:tcPr>
-            <w:tcW w:w="1619" w:type="dxa"/>
+            <w:tcW w:w="1460" w:type="dxa"/>
+          </w:tcPr>
+          <w:p>
+            <w:r>
+              <w:t>0.0358</w:t>
+            </w:r>
+          </w:p>
+        </w:tc>
+        <w:tc>
+          <w:tcPr>
+            <w:tcW w:w="1503" w:type="dxa"/>
           </w:tcPr>
           <w:p>
             <w:r>
@@ -337,7 +568,17 @@
         </w:tc>
         <w:tc>
           <w:tcPr>
-            <w:tcW w:w="1619" w:type="dxa"/>
+            <w:tcW w:w="1459" w:type="dxa"/>
+          </w:tcPr>
+          <w:p>
+            <w:r>
+              <w:t>0.0573</w:t>
+            </w:r>
+          </w:p>
+        </w:tc>
+        <w:tc>
+          <w:tcPr>
+            <w:tcW w:w="1388" w:type="dxa"/>
           </w:tcPr>
           <w:p>
             <w:r>
@@ -347,11 +588,21 @@
         </w:tc>
         <w:tc>
           <w:tcPr>
-            <w:tcW w:w="1619" w:type="dxa"/>
+            <w:tcW w:w="1340" w:type="dxa"/>
           </w:tcPr>
           <w:p>
             <w:r>
               <w:t>5.1*10^-4</w:t>
+            </w:r>
+          </w:p>
+        </w:tc>
+        <w:tc>
+          <w:tcPr>
+            <w:tcW w:w="1559" w:type="dxa"/>
+          </w:tcPr>
+          <w:p>
+            <w:r>
+              <w:t>9.3*10^-4</w:t>
             </w:r>
           </w:p>
         </w:tc>
@@ -359,7 +610,7 @@
       <w:tr>
         <w:tc>
           <w:tcPr>
-            <w:tcW w:w="2586" w:type="dxa"/>
+            <w:tcW w:w="1497" w:type="dxa"/>
           </w:tcPr>
           <w:p>
             <w:proofErr w:type="spellStart"/>
@@ -371,7 +622,7 @@
         </w:tc>
         <w:tc>
           <w:tcPr>
-            <w:tcW w:w="1619" w:type="dxa"/>
+            <w:tcW w:w="1460" w:type="dxa"/>
           </w:tcPr>
           <w:p>
             <w:r>
@@ -381,7 +632,7 @@
         </w:tc>
         <w:tc>
           <w:tcPr>
-            <w:tcW w:w="1619" w:type="dxa"/>
+            <w:tcW w:w="1503" w:type="dxa"/>
           </w:tcPr>
           <w:p>
             <w:r>
@@ -391,7 +642,17 @@
         </w:tc>
         <w:tc>
           <w:tcPr>
-            <w:tcW w:w="1619" w:type="dxa"/>
+            <w:tcW w:w="1459" w:type="dxa"/>
+          </w:tcPr>
+          <w:p>
+            <w:r>
+              <w:t>0.9778</w:t>
+            </w:r>
+          </w:p>
+        </w:tc>
+        <w:tc>
+          <w:tcPr>
+            <w:tcW w:w="1388" w:type="dxa"/>
           </w:tcPr>
           <w:p>
             <w:r>
@@ -401,7 +662,17 @@
         </w:tc>
         <w:tc>
           <w:tcPr>
-            <w:tcW w:w="1619" w:type="dxa"/>
+            <w:tcW w:w="1340" w:type="dxa"/>
+          </w:tcPr>
+          <w:p>
+            <w:r>
+              <w:t>1</w:t>
+            </w:r>
+          </w:p>
+        </w:tc>
+        <w:tc>
+          <w:tcPr>
+            <w:tcW w:w="1559" w:type="dxa"/>
           </w:tcPr>
           <w:p>
             <w:r>
@@ -413,7 +684,7 @@
       <w:tr>
         <w:tc>
           <w:tcPr>
-            <w:tcW w:w="2586" w:type="dxa"/>
+            <w:tcW w:w="1497" w:type="dxa"/>
           </w:tcPr>
           <w:p>
             <w:proofErr w:type="spellStart"/>
@@ -425,7 +696,7 @@
         </w:tc>
         <w:tc>
           <w:tcPr>
-            <w:tcW w:w="1619" w:type="dxa"/>
+            <w:tcW w:w="1460" w:type="dxa"/>
           </w:tcPr>
           <w:p>
             <w:r>
@@ -435,7 +706,7 @@
         </w:tc>
         <w:tc>
           <w:tcPr>
-            <w:tcW w:w="1619" w:type="dxa"/>
+            <w:tcW w:w="1503" w:type="dxa"/>
           </w:tcPr>
           <w:p>
             <w:r>
@@ -445,7 +716,17 @@
         </w:tc>
         <w:tc>
           <w:tcPr>
-            <w:tcW w:w="1619" w:type="dxa"/>
+            <w:tcW w:w="1459" w:type="dxa"/>
+          </w:tcPr>
+          <w:p>
+            <w:r>
+              <w:t>0.4627</w:t>
+            </w:r>
+          </w:p>
+        </w:tc>
+        <w:tc>
+          <w:tcPr>
+            <w:tcW w:w="1388" w:type="dxa"/>
           </w:tcPr>
           <w:p>
             <w:r>
@@ -455,19 +736,32 @@
         </w:tc>
         <w:tc>
           <w:tcPr>
-            <w:tcW w:w="1619" w:type="dxa"/>
+            <w:tcW w:w="1340" w:type="dxa"/>
           </w:tcPr>
           <w:p>
             <w:r>
               <w:t>1.09</w:t>
+            </w:r>
+          </w:p>
+        </w:tc>
+        <w:tc>
+          <w:tcPr>
+            <w:tcW w:w="1559" w:type="dxa"/>
+          </w:tcPr>
+          <w:p>
+            <w:r>
+              <w:t>0.6</w:t>
             </w:r>
           </w:p>
         </w:tc>
       </w:tr>
       <w:tr>
-        <w:tc>
-          <w:tcPr>
-            <w:tcW w:w="2586" w:type="dxa"/>
+        <w:trPr>
+          <w:trHeight w:val="280"/>
+        </w:trPr>
+        <w:tc>
+          <w:tcPr>
+            <w:tcW w:w="1497" w:type="dxa"/>
           </w:tcPr>
           <w:p>
             <w:proofErr w:type="spellStart"/>
@@ -479,53 +773,61 @@
         </w:tc>
         <w:tc>
           <w:tcPr>
-            <w:tcW w:w="1619" w:type="dxa"/>
-          </w:tcPr>
-          <w:p>
-            <w:r>
-              <w:t xml:space="preserve"> </w:t>
-            </w:r>
-            <w:r>
-              <w:t>0.7</w:t>
-            </w:r>
-            <w:r>
-              <w:t>1</w:t>
-            </w:r>
-          </w:p>
-        </w:tc>
-        <w:tc>
-          <w:tcPr>
-            <w:tcW w:w="1619" w:type="dxa"/>
-          </w:tcPr>
-          <w:p>
-            <w:r>
-              <w:t>0.</w:t>
-            </w:r>
-            <w:r>
-              <w:t>76</w:t>
-            </w:r>
-          </w:p>
-        </w:tc>
-        <w:tc>
-          <w:tcPr>
-            <w:tcW w:w="1619" w:type="dxa"/>
-          </w:tcPr>
-          <w:p>
-            <w:r>
-              <w:t>0.</w:t>
-            </w:r>
-            <w:r>
-              <w:t>93</w:t>
-            </w:r>
-          </w:p>
-        </w:tc>
-        <w:tc>
-          <w:tcPr>
-            <w:tcW w:w="1619" w:type="dxa"/>
+            <w:tcW w:w="1460" w:type="dxa"/>
+          </w:tcPr>
+          <w:p>
+            <w:r>
+              <w:t xml:space="preserve"> 0.71</w:t>
+            </w:r>
+          </w:p>
+        </w:tc>
+        <w:tc>
+          <w:tcPr>
+            <w:tcW w:w="1503" w:type="dxa"/>
+          </w:tcPr>
+          <w:p>
+            <w:r>
+              <w:t>0.76</w:t>
+            </w:r>
+          </w:p>
+        </w:tc>
+        <w:tc>
+          <w:tcPr>
+            <w:tcW w:w="1459" w:type="dxa"/>
+          </w:tcPr>
+          <w:p>
+            <w:r>
+              <w:t>0.84</w:t>
+            </w:r>
+          </w:p>
+        </w:tc>
+        <w:tc>
+          <w:tcPr>
+            <w:tcW w:w="1388" w:type="dxa"/>
+          </w:tcPr>
+          <w:p>
+            <w:r>
+              <w:t>0.93</w:t>
+            </w:r>
+          </w:p>
+        </w:tc>
+        <w:tc>
+          <w:tcPr>
+            <w:tcW w:w="1340" w:type="dxa"/>
           </w:tcPr>
           <w:p>
             <w:r>
               <w:t>0.8</w:t>
+            </w:r>
+          </w:p>
+        </w:tc>
+        <w:tc>
+          <w:tcPr>
+            <w:tcW w:w="1559" w:type="dxa"/>
+          </w:tcPr>
+          <w:p>
+            <w:r>
+              <w:t>0.84</w:t>
             </w:r>
           </w:p>
         </w:tc>
@@ -538,16 +840,621 @@
     </w:p>
     <w:p>
       <w:r>
-        <w:t xml:space="preserve">Data augmentation : </w:t>
-      </w:r>
-    </w:p>
-    <w:p/>
-    <w:p/>
-    <w:p/>
-    <w:p/>
-    <w:p/>
-    <w:p/>
-    <w:p/>
+        <w:t>On voit que les résultats sont meilleurs lorsqu’on augmente la durée d’entraînement (</w:t>
+      </w:r>
+      <w:proofErr w:type="spellStart"/>
+      <w:r>
+        <w:t>epochs</w:t>
+      </w:r>
+      <w:proofErr w:type="spellEnd"/>
+      <w:r>
+        <w:t>), jusqu’à 0.93 d’</w:t>
+      </w:r>
+      <w:proofErr w:type="spellStart"/>
+      <w:r>
+        <w:t>accuracy</w:t>
+      </w:r>
+      <w:proofErr w:type="spellEnd"/>
+      <w:r>
+        <w:t xml:space="preserve"> </w:t>
+      </w:r>
+      <w:r>
+        <w:t xml:space="preserve">, en gardant le </w:t>
+      </w:r>
+      <w:proofErr w:type="spellStart"/>
+      <w:r>
+        <w:t>batch_size</w:t>
+      </w:r>
+      <w:proofErr w:type="spellEnd"/>
+      <w:r>
+        <w:t xml:space="preserve"> de base qui était 30</w:t>
+      </w:r>
+      <w:r>
+        <w:t>.</w:t>
+      </w:r>
+    </w:p>
+    <w:p/>
+    <w:p/>
+    <w:p/>
+    <w:p/>
+    <w:p>
+      <w:r>
+        <w:lastRenderedPageBreak/>
+        <w:t>Data augmenta</w:t>
+      </w:r>
+      <w:r>
+        <w:t>t</w:t>
+      </w:r>
+      <w:r>
+        <w:t>ion :</w:t>
+      </w:r>
+    </w:p>
+    <w:p>
+      <w:r>
+        <w:drawing>
+          <wp:anchor distT="0" distB="0" distL="114300" distR="114300" simplePos="0" relativeHeight="251658240" behindDoc="0" locked="0" layoutInCell="1" allowOverlap="1" wp14:anchorId="6F56C2E7" wp14:editId="34D94C2B">
+            <wp:simplePos x="0" y="0"/>
+            <wp:positionH relativeFrom="column">
+              <wp:posOffset>82550</wp:posOffset>
+            </wp:positionH>
+            <wp:positionV relativeFrom="paragraph">
+              <wp:posOffset>6985</wp:posOffset>
+            </wp:positionV>
+            <wp:extent cx="2724150" cy="1365250"/>
+            <wp:effectExtent l="0" t="0" r="0" b="6350"/>
+            <wp:wrapThrough wrapText="bothSides">
+              <wp:wrapPolygon edited="0">
+                <wp:start x="0" y="0"/>
+                <wp:lineTo x="0" y="21399"/>
+                <wp:lineTo x="21449" y="21399"/>
+                <wp:lineTo x="21449" y="0"/>
+                <wp:lineTo x="0" y="0"/>
+              </wp:wrapPolygon>
+            </wp:wrapThrough>
+            <wp:docPr id="1207812467" name="Image 1" descr="Une image contenant texte, Police, capture d’écran&#10;&#10;Description générée automatiquement"/>
+            <wp:cNvGraphicFramePr>
+              <a:graphicFrameLocks xmlns:a="http://schemas.openxmlformats.org/drawingml/2006/main" noChangeAspect="1"/>
+            </wp:cNvGraphicFramePr>
+            <a:graphic xmlns:a="http://schemas.openxmlformats.org/drawingml/2006/main">
+              <a:graphicData uri="http://schemas.openxmlformats.org/drawingml/2006/picture">
+                <pic:pic xmlns:pic="http://schemas.openxmlformats.org/drawingml/2006/picture">
+                  <pic:nvPicPr>
+                    <pic:cNvPr id="1207812467" name="Image 1" descr="Une image contenant texte, Police, capture d’écran&#10;&#10;Description générée automatiquement"/>
+                    <pic:cNvPicPr/>
+                  </pic:nvPicPr>
+                  <pic:blipFill>
+                    <a:blip r:embed="rId5">
+                      <a:extLst>
+                        <a:ext uri="{28A0092B-C50C-407E-A947-70E740481C1C}">
+                          <a14:useLocalDpi xmlns:a14="http://schemas.microsoft.com/office/drawing/2010/main" val="0"/>
+                        </a:ext>
+                      </a:extLst>
+                    </a:blip>
+                    <a:stretch>
+                      <a:fillRect/>
+                    </a:stretch>
+                  </pic:blipFill>
+                  <pic:spPr>
+                    <a:xfrm>
+                      <a:off x="0" y="0"/>
+                      <a:ext cx="2724150" cy="1365250"/>
+                    </a:xfrm>
+                    <a:prstGeom prst="rect">
+                      <a:avLst/>
+                    </a:prstGeom>
+                  </pic:spPr>
+                </pic:pic>
+              </a:graphicData>
+            </a:graphic>
+            <wp14:sizeRelH relativeFrom="page">
+              <wp14:pctWidth>0</wp14:pctWidth>
+            </wp14:sizeRelH>
+            <wp14:sizeRelV relativeFrom="page">
+              <wp14:pctHeight>0</wp14:pctHeight>
+            </wp14:sizeRelV>
+          </wp:anchor>
+        </w:drawing>
+      </w:r>
+      <w:r>
+        <w:t xml:space="preserve"> </w:t>
+      </w:r>
+    </w:p>
+    <w:p/>
+    <w:p/>
+    <w:p/>
+    <w:p/>
+    <w:p/>
+    <w:p>
+      <w:pPr>
+        <w:rPr>
+          <w:lang w:val="fr-DZ"/>
+        </w:rPr>
+      </w:pPr>
+      <w:r>
+        <w:rPr>
+          <w:lang w:val="fr-DZ"/>
+        </w:rPr>
+        <w:t>5 images</w:t>
+      </w:r>
+      <w:r>
+        <w:rPr>
+          <w:lang w:val="fr-DZ"/>
+        </w:rPr>
+        <w:t xml:space="preserve"> générées par images</w:t>
+      </w:r>
+      <w:r>
+        <w:rPr>
+          <w:lang w:val="fr-DZ"/>
+        </w:rPr>
+        <w:t xml:space="preserve"> {insérer schéma ramification + création et sauvegarde des images}</w:t>
+      </w:r>
+    </w:p>
+    <w:p>
+      <w:pPr>
+        <w:rPr>
+          <w:lang w:val="fr-DZ"/>
+        </w:rPr>
+      </w:pPr>
+      <w:r>
+        <w:rPr>
+          <w:lang w:val="fr-DZ"/>
+        </w:rPr>
+        <w:t>Le modèle possède une couche de normalisation intégrée (/255)</w:t>
+      </w:r>
+    </w:p>
+    <w:p>
+      <w:pPr>
+        <w:pStyle w:val="Lgende"/>
+        <w:keepNext/>
+      </w:pPr>
+      <w:r>
+        <w:t xml:space="preserve">Tableau </w:t>
+      </w:r>
+      <w:fldSimple w:instr=" SEQ Tableau \* ARABIC ">
+        <w:r>
+          <w:rPr>
+            <w:noProof/>
+          </w:rPr>
+          <w:t>2</w:t>
+        </w:r>
+      </w:fldSimple>
+      <w:r>
+        <w:rPr>
+          <w:lang w:val="fr-DZ"/>
+        </w:rPr>
+        <w:t xml:space="preserve"> : Résultats avec data augmentation</w:t>
+      </w:r>
+    </w:p>
+    <w:tbl>
+      <w:tblPr>
+        <w:tblStyle w:val="Grilledutableau"/>
+        <w:tblW w:w="5877" w:type="dxa"/>
+        <w:tblInd w:w="-572" w:type="dxa"/>
+        <w:tblLook w:val="04A0" w:firstRow="1" w:lastRow="0" w:firstColumn="1" w:lastColumn="0" w:noHBand="0" w:noVBand="1"/>
+      </w:tblPr>
+      <w:tblGrid>
+        <w:gridCol w:w="1497"/>
+        <w:gridCol w:w="1460"/>
+        <w:gridCol w:w="1460"/>
+        <w:gridCol w:w="1460"/>
+      </w:tblGrid>
+      <w:tr>
+        <w:trPr>
+          <w:trHeight w:val="558"/>
+        </w:trPr>
+        <w:tc>
+          <w:tcPr>
+            <w:tcW w:w="1497" w:type="dxa"/>
+          </w:tcPr>
+          <w:p/>
+        </w:tc>
+        <w:tc>
+          <w:tcPr>
+            <w:tcW w:w="1460" w:type="dxa"/>
+          </w:tcPr>
+          <w:p>
+            <w:pPr>
+              <w:rPr>
+                <w:sz w:val="18"/>
+                <w:szCs w:val="18"/>
+              </w:rPr>
+            </w:pPr>
+            <w:proofErr w:type="spellStart"/>
+            <w:r>
+              <w:rPr>
+                <w:sz w:val="18"/>
+                <w:szCs w:val="18"/>
+              </w:rPr>
+              <w:t>Batch_size</w:t>
+            </w:r>
+            <w:proofErr w:type="spellEnd"/>
+            <w:r>
+              <w:rPr>
+                <w:sz w:val="18"/>
+                <w:szCs w:val="18"/>
+              </w:rPr>
+              <w:t xml:space="preserve"> = 30</w:t>
+            </w:r>
+          </w:p>
+          <w:p>
+            <w:pPr>
+              <w:rPr>
+                <w:lang w:val="fr-DZ"/>
+              </w:rPr>
+            </w:pPr>
+            <w:proofErr w:type="spellStart"/>
+            <w:r>
+              <w:rPr>
+                <w:sz w:val="18"/>
+                <w:szCs w:val="18"/>
+              </w:rPr>
+              <w:t>Epochs</w:t>
+            </w:r>
+            <w:proofErr w:type="spellEnd"/>
+            <w:r>
+              <w:rPr>
+                <w:sz w:val="18"/>
+                <w:szCs w:val="18"/>
+              </w:rPr>
+              <w:t xml:space="preserve"> = 5</w:t>
+            </w:r>
+            <w:r>
+              <w:rPr>
+                <w:sz w:val="18"/>
+                <w:szCs w:val="18"/>
+                <w:lang w:val="fr-DZ"/>
+              </w:rPr>
+              <w:t>0</w:t>
+            </w:r>
+          </w:p>
+        </w:tc>
+        <w:tc>
+          <w:tcPr>
+            <w:tcW w:w="1460" w:type="dxa"/>
+          </w:tcPr>
+          <w:p>
+            <w:pPr>
+              <w:rPr>
+                <w:sz w:val="18"/>
+                <w:szCs w:val="18"/>
+                <w:lang w:val="fr-DZ"/>
+              </w:rPr>
+            </w:pPr>
+            <w:proofErr w:type="spellStart"/>
+            <w:r>
+              <w:rPr>
+                <w:sz w:val="18"/>
+                <w:szCs w:val="18"/>
+                <w:lang w:val="fr-DZ"/>
+              </w:rPr>
+              <w:t>Defriezing</w:t>
+            </w:r>
+            <w:proofErr w:type="spellEnd"/>
+            <w:r>
+              <w:rPr>
+                <w:sz w:val="18"/>
+                <w:szCs w:val="18"/>
+                <w:lang w:val="fr-DZ"/>
+              </w:rPr>
+              <w:t xml:space="preserve"> des 2 dernières couches du modèle</w:t>
+            </w:r>
+          </w:p>
+        </w:tc>
+        <w:tc>
+          <w:tcPr>
+            <w:tcW w:w="1460" w:type="dxa"/>
+          </w:tcPr>
+          <w:p>
+            <w:pPr>
+              <w:rPr>
+                <w:sz w:val="18"/>
+                <w:szCs w:val="18"/>
+                <w:lang w:val="fr-DZ"/>
+              </w:rPr>
+            </w:pPr>
+            <w:r>
+              <w:rPr>
+                <w:sz w:val="18"/>
+                <w:szCs w:val="18"/>
+                <w:lang w:val="fr-DZ"/>
+              </w:rPr>
+              <w:t xml:space="preserve">Toutes les couches de VGG16 sont </w:t>
+            </w:r>
+            <w:proofErr w:type="spellStart"/>
+            <w:r>
+              <w:rPr>
+                <w:sz w:val="18"/>
+                <w:szCs w:val="18"/>
+                <w:lang w:val="fr-DZ"/>
+              </w:rPr>
+              <w:t>défriezées</w:t>
+            </w:r>
+            <w:proofErr w:type="spellEnd"/>
+          </w:p>
+        </w:tc>
+      </w:tr>
+      <w:tr>
+        <w:tc>
+          <w:tcPr>
+            <w:tcW w:w="1497" w:type="dxa"/>
+          </w:tcPr>
+          <w:p>
+            <w:proofErr w:type="spellStart"/>
+            <w:r>
+              <w:t>Loss</w:t>
+            </w:r>
+            <w:proofErr w:type="spellEnd"/>
+          </w:p>
+        </w:tc>
+        <w:tc>
+          <w:tcPr>
+            <w:tcW w:w="1460" w:type="dxa"/>
+          </w:tcPr>
+          <w:p>
+            <w:pPr>
+              <w:rPr>
+                <w:lang w:val="fr-DZ"/>
+              </w:rPr>
+            </w:pPr>
+            <w:r>
+              <w:t>0.0</w:t>
+            </w:r>
+            <w:r>
+              <w:rPr>
+                <w:lang w:val="fr-DZ"/>
+              </w:rPr>
+              <w:t>16</w:t>
+            </w:r>
+          </w:p>
+        </w:tc>
+        <w:tc>
+          <w:tcPr>
+            <w:tcW w:w="1460" w:type="dxa"/>
+          </w:tcPr>
+          <w:p>
+            <w:pPr>
+              <w:rPr>
+                <w:lang w:val="fr-DZ"/>
+              </w:rPr>
+            </w:pPr>
+            <w:r>
+              <w:rPr>
+                <w:lang w:val="fr-DZ"/>
+              </w:rPr>
+              <w:t>4.5*10^-4</w:t>
+            </w:r>
+          </w:p>
+        </w:tc>
+        <w:tc>
+          <w:tcPr>
+            <w:tcW w:w="1460" w:type="dxa"/>
+          </w:tcPr>
+          <w:p>
+            <w:pPr>
+              <w:rPr>
+                <w:lang w:val="fr-DZ"/>
+              </w:rPr>
+            </w:pPr>
+            <w:r>
+              <w:rPr>
+                <w:lang w:val="fr-DZ"/>
+              </w:rPr>
+              <w:t>3.8</w:t>
+            </w:r>
+          </w:p>
+        </w:tc>
+      </w:tr>
+      <w:tr>
+        <w:tc>
+          <w:tcPr>
+            <w:tcW w:w="1497" w:type="dxa"/>
+          </w:tcPr>
+          <w:p>
+            <w:proofErr w:type="spellStart"/>
+            <w:r>
+              <w:t>Accuracy</w:t>
+            </w:r>
+            <w:proofErr w:type="spellEnd"/>
+          </w:p>
+        </w:tc>
+        <w:tc>
+          <w:tcPr>
+            <w:tcW w:w="1460" w:type="dxa"/>
+          </w:tcPr>
+          <w:p>
+            <w:pPr>
+              <w:rPr>
+                <w:lang w:val="fr-DZ"/>
+              </w:rPr>
+            </w:pPr>
+            <w:r>
+              <w:rPr>
+                <w:lang w:val="fr-DZ"/>
+              </w:rPr>
+              <w:t>1</w:t>
+            </w:r>
+          </w:p>
+        </w:tc>
+        <w:tc>
+          <w:tcPr>
+            <w:tcW w:w="1460" w:type="dxa"/>
+          </w:tcPr>
+          <w:p>
+            <w:pPr>
+              <w:rPr>
+                <w:lang w:val="fr-DZ"/>
+              </w:rPr>
+            </w:pPr>
+            <w:r>
+              <w:rPr>
+                <w:lang w:val="fr-DZ"/>
+              </w:rPr>
+              <w:t>1</w:t>
+            </w:r>
+          </w:p>
+        </w:tc>
+        <w:tc>
+          <w:tcPr>
+            <w:tcW w:w="1460" w:type="dxa"/>
+          </w:tcPr>
+          <w:p>
+            <w:pPr>
+              <w:rPr>
+                <w:lang w:val="fr-DZ"/>
+              </w:rPr>
+            </w:pPr>
+            <w:r>
+              <w:rPr>
+                <w:lang w:val="fr-DZ"/>
+              </w:rPr>
+              <w:t>0.02</w:t>
+            </w:r>
+          </w:p>
+        </w:tc>
+      </w:tr>
+      <w:tr>
+        <w:tc>
+          <w:tcPr>
+            <w:tcW w:w="1497" w:type="dxa"/>
+          </w:tcPr>
+          <w:p>
+            <w:proofErr w:type="spellStart"/>
+            <w:r>
+              <w:t>Val_loss</w:t>
+            </w:r>
+            <w:proofErr w:type="spellEnd"/>
+          </w:p>
+        </w:tc>
+        <w:tc>
+          <w:tcPr>
+            <w:tcW w:w="1460" w:type="dxa"/>
+          </w:tcPr>
+          <w:p>
+            <w:pPr>
+              <w:rPr>
+                <w:lang w:val="fr-DZ"/>
+              </w:rPr>
+            </w:pPr>
+            <w:r>
+              <w:rPr>
+                <w:lang w:val="fr-DZ"/>
+              </w:rPr>
+              <w:t>2.03</w:t>
+            </w:r>
+          </w:p>
+        </w:tc>
+        <w:tc>
+          <w:tcPr>
+            <w:tcW w:w="1460" w:type="dxa"/>
+          </w:tcPr>
+          <w:p>
+            <w:pPr>
+              <w:rPr>
+                <w:lang w:val="fr-DZ"/>
+              </w:rPr>
+            </w:pPr>
+            <w:r>
+              <w:rPr>
+                <w:lang w:val="fr-DZ"/>
+              </w:rPr>
+              <w:t>3.1</w:t>
+            </w:r>
+          </w:p>
+        </w:tc>
+        <w:tc>
+          <w:tcPr>
+            <w:tcW w:w="1460" w:type="dxa"/>
+          </w:tcPr>
+          <w:p>
+            <w:pPr>
+              <w:rPr>
+                <w:lang w:val="fr-DZ"/>
+              </w:rPr>
+            </w:pPr>
+            <w:r>
+              <w:rPr>
+                <w:lang w:val="fr-DZ"/>
+              </w:rPr>
+              <w:t>3.8</w:t>
+            </w:r>
+          </w:p>
+        </w:tc>
+      </w:tr>
+      <w:tr>
+        <w:trPr>
+          <w:trHeight w:val="280"/>
+        </w:trPr>
+        <w:tc>
+          <w:tcPr>
+            <w:tcW w:w="1497" w:type="dxa"/>
+          </w:tcPr>
+          <w:p>
+            <w:proofErr w:type="spellStart"/>
+            <w:r>
+              <w:t>Val_accuracy</w:t>
+            </w:r>
+            <w:proofErr w:type="spellEnd"/>
+          </w:p>
+        </w:tc>
+        <w:tc>
+          <w:tcPr>
+            <w:tcW w:w="1460" w:type="dxa"/>
+          </w:tcPr>
+          <w:p>
+            <w:pPr>
+              <w:rPr>
+                <w:lang w:val="fr-DZ"/>
+              </w:rPr>
+            </w:pPr>
+            <w:r>
+              <w:t xml:space="preserve"> 0.</w:t>
+            </w:r>
+            <w:r>
+              <w:rPr>
+                <w:lang w:val="fr-DZ"/>
+              </w:rPr>
+              <w:t>55</w:t>
+            </w:r>
+          </w:p>
+        </w:tc>
+        <w:tc>
+          <w:tcPr>
+            <w:tcW w:w="1460" w:type="dxa"/>
+          </w:tcPr>
+          <w:p>
+            <w:pPr>
+              <w:rPr>
+                <w:lang w:val="fr-DZ"/>
+              </w:rPr>
+            </w:pPr>
+            <w:r>
+              <w:rPr>
+                <w:lang w:val="fr-DZ"/>
+              </w:rPr>
+              <w:t>0.48</w:t>
+            </w:r>
+          </w:p>
+        </w:tc>
+        <w:tc>
+          <w:tcPr>
+            <w:tcW w:w="1460" w:type="dxa"/>
+          </w:tcPr>
+          <w:p>
+            <w:pPr>
+              <w:rPr>
+                <w:lang w:val="fr-DZ"/>
+              </w:rPr>
+            </w:pPr>
+            <w:r>
+              <w:rPr>
+                <w:lang w:val="fr-DZ"/>
+              </w:rPr>
+              <w:t>0.02</w:t>
+            </w:r>
+          </w:p>
+        </w:tc>
+      </w:tr>
+    </w:tbl>
     <w:p/>
     <w:p/>
     <w:p/>
@@ -1525,7 +2432,6 @@
         <w:rPr>
           <w:rFonts w:ascii="Segoe UI Symbol" w:hAnsi="Segoe UI Symbol" w:cs="Segoe UI Symbol"/>
         </w:rPr>
-        <w:lastRenderedPageBreak/>
         <w:t>✓</w:t>
       </w:r>
       <w:r>
@@ -1964,6 +2870,7 @@
   <w:style w:type="paragraph" w:default="1" w:styleId="Normal">
     <w:name w:val="Normal"/>
     <w:qFormat/>
+    <w:rsid w:val="007816B1"/>
   </w:style>
   <w:style w:type="character" w:default="1" w:styleId="Policepardfaut">
     <w:name w:val="Default Paragraph Font"/>

</xml_diff>